<commit_message>
update text.py (half of results)
</commit_message>
<xml_diff>
--- a/Protokoll 18.3.docx
+++ b/Protokoll 18.3.docx
@@ -95,19 +95,11 @@
           <w:u w:val="single"/>
         </w:rPr>
       </w:pPr>
-      <w:proofErr w:type="spellStart"/>
-      <w:r>
-        <w:rPr>
-          <w:u w:val="single"/>
-        </w:rPr>
-        <w:t>Todos</w:t>
-      </w:r>
-      <w:proofErr w:type="spellEnd"/>
-      <w:r>
-        <w:rPr>
-          <w:u w:val="single"/>
-        </w:rPr>
-        <w:t>:</w:t>
+      <w:r>
+        <w:rPr>
+          <w:u w:val="single"/>
+        </w:rPr>
+        <w:t>Todos:</w:t>
       </w:r>
     </w:p>
     <w:p>
@@ -186,21 +178,7 @@
         <w:rPr>
           <w:highlight w:val="cyan"/>
         </w:rPr>
-        <w:t xml:space="preserve"> (in </w:t>
-      </w:r>
-      <w:proofErr w:type="spellStart"/>
-      <w:r>
-        <w:rPr>
-          <w:highlight w:val="cyan"/>
-        </w:rPr>
-        <w:t>website</w:t>
-      </w:r>
-      <w:proofErr w:type="spellEnd"/>
-      <w:r>
-        <w:rPr>
-          <w:highlight w:val="cyan"/>
-        </w:rPr>
-        <w:t xml:space="preserve"> einbetten)</w:t>
+        <w:t xml:space="preserve"> (in website einbetten)</w:t>
       </w:r>
     </w:p>
     <w:p>
@@ -298,19 +276,11 @@
           <w:strike/>
         </w:rPr>
       </w:pPr>
-      <w:proofErr w:type="spellStart"/>
-      <w:r>
-        <w:rPr>
-          <w:strike/>
-        </w:rPr>
-        <w:t>Tournaments</w:t>
-      </w:r>
-      <w:proofErr w:type="spellEnd"/>
-      <w:r>
-        <w:rPr>
-          <w:strike/>
-        </w:rPr>
-        <w:t xml:space="preserve"> (2, 5, 7)</w:t>
+      <w:r>
+        <w:rPr>
+          <w:strike/>
+        </w:rPr>
+        <w:t>Tournaments (2, 5, 7)</w:t>
       </w:r>
     </w:p>
     <w:p>
@@ -502,103 +472,149 @@
           <w:strike/>
           <w:lang w:val="en-GB"/>
         </w:rPr>
-        <w:t xml:space="preserve">Frage: „How do the averages of tournaments vary over </w:t>
-      </w:r>
-      <w:proofErr w:type="gramStart"/>
+        <w:t>Frage: „How do the averages of tournaments vary over t</w:t>
+      </w:r>
       <w:r>
         <w:rPr>
           <w:strike/>
           <w:lang w:val="en-GB"/>
         </w:rPr>
-        <w:t>t</w:t>
+        <w:t>ime</w:t>
       </w:r>
       <w:r>
         <w:rPr>
           <w:strike/>
           <w:lang w:val="en-GB"/>
         </w:rPr>
-        <w:t>ime</w:t>
-      </w:r>
-      <w:r>
+        <w:t>?“</w:t>
+      </w:r>
+    </w:p>
+    <w:p>
+      <w:pPr>
+        <w:pStyle w:val="Listenabsatz"/>
+        <w:numPr>
+          <w:ilvl w:val="0"/>
+          <w:numId w:val="1"/>
+        </w:numPr>
+        <w:rPr>
+          <w:highlight w:val="cyan"/>
+          <w:u w:val="single"/>
+        </w:rPr>
+      </w:pPr>
+      <w:r>
+        <w:rPr>
+          <w:highlight w:val="cyan"/>
+        </w:rPr>
+        <w:t>Untertitel verfassen mit Informationen (z.B., dass wir uns nur die averages der Gewinner angesehen haben)</w:t>
+      </w:r>
+    </w:p>
+    <w:p>
+      <w:pPr>
+        <w:pStyle w:val="Listenabsatz"/>
+        <w:numPr>
+          <w:ilvl w:val="0"/>
+          <w:numId w:val="1"/>
+        </w:numPr>
+        <w:rPr>
+          <w:highlight w:val="magenta"/>
+          <w:u w:val="single"/>
+        </w:rPr>
+      </w:pPr>
+      <w:r>
+        <w:rPr>
+          <w:highlight w:val="magenta"/>
+        </w:rPr>
+        <w:t>Farbschema ansehen: benutzt er das Richtige?</w:t>
+      </w:r>
+    </w:p>
+    <w:p>
+      <w:pPr>
+        <w:rPr>
+          <w:u w:val="single"/>
+        </w:rPr>
+      </w:pPr>
+      <w:r>
+        <w:rPr>
+          <w:u w:val="single"/>
+        </w:rPr>
+        <w:t>Frage 5:</w:t>
+      </w:r>
+    </w:p>
+    <w:p>
+      <w:pPr>
+        <w:pStyle w:val="Listenabsatz"/>
+        <w:numPr>
+          <w:ilvl w:val="0"/>
+          <w:numId w:val="3"/>
+        </w:numPr>
         <w:rPr>
           <w:strike/>
           <w:lang w:val="en-GB"/>
         </w:rPr>
-        <w:t>?“</w:t>
-      </w:r>
-      <w:proofErr w:type="gramEnd"/>
-    </w:p>
-    <w:p>
-      <w:pPr>
-        <w:pStyle w:val="Listenabsatz"/>
-        <w:numPr>
-          <w:ilvl w:val="0"/>
-          <w:numId w:val="1"/>
+      </w:pPr>
+      <w:r>
+        <w:rPr>
+          <w:strike/>
+          <w:lang w:val="en-GB"/>
+        </w:rPr>
+        <w:t>Frage: „How does the price money and number of participants vary over time?“</w:t>
+      </w:r>
+    </w:p>
+    <w:p>
+      <w:pPr>
+        <w:pStyle w:val="Listenabsatz"/>
+        <w:numPr>
+          <w:ilvl w:val="0"/>
+          <w:numId w:val="3"/>
+        </w:numPr>
+        <w:rPr>
+          <w:highlight w:val="magenta"/>
+        </w:rPr>
+      </w:pPr>
+      <w:r>
+        <w:rPr>
+          <w:highlight w:val="magenta"/>
+        </w:rPr>
+        <w:t>Buttons mit „participants“ und „price money“</w:t>
+      </w:r>
+    </w:p>
+    <w:p>
+      <w:pPr>
+        <w:pStyle w:val="Listenabsatz"/>
+        <w:numPr>
+          <w:ilvl w:val="0"/>
+          <w:numId w:val="3"/>
         </w:numPr>
         <w:rPr>
           <w:highlight w:val="cyan"/>
-          <w:u w:val="single"/>
         </w:rPr>
       </w:pPr>
       <w:r>
         <w:rPr>
           <w:highlight w:val="cyan"/>
         </w:rPr>
-        <w:t xml:space="preserve">Untertitel verfassen mit Informationen (z.B., dass wir uns nur die </w:t>
-      </w:r>
-      <w:proofErr w:type="spellStart"/>
-      <w:r>
-        <w:rPr>
-          <w:highlight w:val="cyan"/>
-        </w:rPr>
-        <w:t>averages</w:t>
-      </w:r>
-      <w:proofErr w:type="spellEnd"/>
-      <w:r>
-        <w:rPr>
-          <w:highlight w:val="cyan"/>
-        </w:rPr>
-        <w:t xml:space="preserve"> der Gewinner angesehen haben)</w:t>
-      </w:r>
-    </w:p>
-    <w:p>
-      <w:pPr>
-        <w:pStyle w:val="Listenabsatz"/>
-        <w:numPr>
-          <w:ilvl w:val="0"/>
-          <w:numId w:val="1"/>
-        </w:numPr>
-        <w:rPr>
-          <w:highlight w:val="magenta"/>
-          <w:u w:val="single"/>
-        </w:rPr>
-      </w:pPr>
-      <w:r>
-        <w:rPr>
-          <w:highlight w:val="magenta"/>
-        </w:rPr>
-        <w:t>Farbschema ansehen: benutzt er das Richtige?</w:t>
-      </w:r>
-    </w:p>
-    <w:p>
-      <w:pPr>
-        <w:rPr>
-          <w:u w:val="single"/>
-        </w:rPr>
-      </w:pPr>
-      <w:r>
-        <w:rPr>
-          <w:u w:val="single"/>
-        </w:rPr>
-        <w:t>Frage 5:</w:t>
-      </w:r>
-    </w:p>
-    <w:p>
-      <w:pPr>
-        <w:pStyle w:val="Listenabsatz"/>
-        <w:numPr>
-          <w:ilvl w:val="0"/>
-          <w:numId w:val="3"/>
+        <w:t>Untertitel verfassen</w:t>
+      </w:r>
+    </w:p>
+    <w:p>
+      <w:pPr>
+        <w:rPr>
+          <w:u w:val="single"/>
+        </w:rPr>
+      </w:pPr>
+      <w:r>
+        <w:rPr>
+          <w:u w:val="single"/>
+        </w:rPr>
+        <w:t>Frage 7:</w:t>
+      </w:r>
+    </w:p>
+    <w:p>
+      <w:pPr>
+        <w:pStyle w:val="Listenabsatz"/>
+        <w:numPr>
+          <w:ilvl w:val="0"/>
+          <w:numId w:val="5"/>
         </w:numPr>
         <w:rPr>
           <w:strike/>
@@ -610,137 +626,8 @@
           <w:strike/>
           <w:lang w:val="en-GB"/>
         </w:rPr>
-        <w:t xml:space="preserve">Frage: „How does the price money and number of participants vary over </w:t>
-      </w:r>
-      <w:proofErr w:type="gramStart"/>
-      <w:r>
-        <w:rPr>
-          <w:strike/>
-          <w:lang w:val="en-GB"/>
-        </w:rPr>
-        <w:t>time?“</w:t>
-      </w:r>
-      <w:proofErr w:type="gramEnd"/>
-    </w:p>
-    <w:p>
-      <w:pPr>
-        <w:pStyle w:val="Listenabsatz"/>
-        <w:numPr>
-          <w:ilvl w:val="0"/>
-          <w:numId w:val="3"/>
-        </w:numPr>
-        <w:rPr>
-          <w:highlight w:val="magenta"/>
-        </w:rPr>
-      </w:pPr>
-      <w:r>
-        <w:rPr>
-          <w:highlight w:val="magenta"/>
-        </w:rPr>
-        <w:t>Buttons mit „</w:t>
-      </w:r>
-      <w:proofErr w:type="spellStart"/>
-      <w:r>
-        <w:rPr>
-          <w:highlight w:val="magenta"/>
-        </w:rPr>
-        <w:t>participants</w:t>
-      </w:r>
-      <w:proofErr w:type="spellEnd"/>
-      <w:r>
-        <w:rPr>
-          <w:highlight w:val="magenta"/>
-        </w:rPr>
-        <w:t>“ und „</w:t>
-      </w:r>
-      <w:proofErr w:type="spellStart"/>
-      <w:r>
-        <w:rPr>
-          <w:highlight w:val="magenta"/>
-        </w:rPr>
-        <w:t>price</w:t>
-      </w:r>
-      <w:proofErr w:type="spellEnd"/>
-      <w:r>
-        <w:rPr>
-          <w:highlight w:val="magenta"/>
-        </w:rPr>
-        <w:t xml:space="preserve"> </w:t>
-      </w:r>
-      <w:proofErr w:type="spellStart"/>
-      <w:r>
-        <w:rPr>
-          <w:highlight w:val="magenta"/>
-        </w:rPr>
-        <w:t>money</w:t>
-      </w:r>
-      <w:proofErr w:type="spellEnd"/>
-      <w:r>
-        <w:rPr>
-          <w:highlight w:val="magenta"/>
-        </w:rPr>
-        <w:t>“</w:t>
-      </w:r>
-    </w:p>
-    <w:p>
-      <w:pPr>
-        <w:pStyle w:val="Listenabsatz"/>
-        <w:numPr>
-          <w:ilvl w:val="0"/>
-          <w:numId w:val="3"/>
-        </w:numPr>
-        <w:rPr>
-          <w:highlight w:val="cyan"/>
-        </w:rPr>
-      </w:pPr>
-      <w:r>
-        <w:rPr>
-          <w:highlight w:val="cyan"/>
-        </w:rPr>
-        <w:t>Untertitel verfassen</w:t>
-      </w:r>
-    </w:p>
-    <w:p>
-      <w:pPr>
-        <w:rPr>
-          <w:u w:val="single"/>
-        </w:rPr>
-      </w:pPr>
-      <w:r>
-        <w:rPr>
-          <w:u w:val="single"/>
-        </w:rPr>
-        <w:t>Frage 7:</w:t>
-      </w:r>
-    </w:p>
-    <w:p>
-      <w:pPr>
-        <w:pStyle w:val="Listenabsatz"/>
-        <w:numPr>
-          <w:ilvl w:val="0"/>
-          <w:numId w:val="5"/>
-        </w:numPr>
-        <w:rPr>
-          <w:strike/>
-          <w:lang w:val="en-GB"/>
-        </w:rPr>
-      </w:pPr>
-      <w:r>
-        <w:rPr>
-          <w:strike/>
-          <w:lang w:val="en-GB"/>
-        </w:rPr>
-        <w:t xml:space="preserve">Frage: „How does the country a tournament is held in correlate to the success of </w:t>
-      </w:r>
-      <w:proofErr w:type="gramStart"/>
-      <w:r>
-        <w:rPr>
-          <w:strike/>
-          <w:lang w:val="en-GB"/>
-        </w:rPr>
-        <w:t>players?“</w:t>
-      </w:r>
-      <w:proofErr w:type="gramEnd"/>
+        <w:t>Frage: „How does the country a tournament is held in correlate to the success of players?“</w:t>
+      </w:r>
     </w:p>
     <w:p>
       <w:pPr>
@@ -775,21 +662,7 @@
         <w:rPr>
           <w:highlight w:val="cyan"/>
         </w:rPr>
-        <w:t>Definieren, was mit „</w:t>
-      </w:r>
-      <w:proofErr w:type="spellStart"/>
-      <w:r>
-        <w:rPr>
-          <w:highlight w:val="cyan"/>
-        </w:rPr>
-        <w:t>success</w:t>
-      </w:r>
-      <w:proofErr w:type="spellEnd"/>
-      <w:r>
-        <w:rPr>
-          <w:highlight w:val="cyan"/>
-        </w:rPr>
-        <w:t>“ genau untersucht wird</w:t>
+        <w:t>Definieren, was mit „success“ genau untersucht wird</w:t>
       </w:r>
     </w:p>
     <w:p>
@@ -907,17 +780,8 @@
           <w:strike/>
           <w:lang w:val="en-GB"/>
         </w:rPr>
-        <w:t xml:space="preserve">Frage: „Is there a difference between a player's team performance and single </w:t>
-      </w:r>
-      <w:proofErr w:type="gramStart"/>
-      <w:r>
-        <w:rPr>
-          <w:strike/>
-          <w:lang w:val="en-GB"/>
-        </w:rPr>
-        <w:t>performance?“</w:t>
-      </w:r>
-      <w:proofErr w:type="gramEnd"/>
+        <w:t>Frage: „Is there a difference between a player's team performance and single performance?“</w:t>
+      </w:r>
     </w:p>
     <w:p>
       <w:pPr>
@@ -1051,17 +915,8 @@
           <w:strike/>
           <w:lang w:val="en-GB"/>
         </w:rPr>
-        <w:t xml:space="preserve">What are most popular double fields and what are the corresponding checkout </w:t>
-      </w:r>
-      <w:proofErr w:type="gramStart"/>
-      <w:r>
-        <w:rPr>
-          <w:strike/>
-          <w:lang w:val="en-GB"/>
-        </w:rPr>
-        <w:t>quotes?“</w:t>
-      </w:r>
-      <w:proofErr w:type="gramEnd"/>
+        <w:t>What are most popular double fields and what are the corresponding checkout quotes?“</w:t>
+      </w:r>
     </w:p>
     <w:p>
       <w:pPr>
@@ -1098,17 +953,8 @@
           <w:highlight w:val="cyan"/>
           <w:lang w:val="en-GB"/>
         </w:rPr>
-        <w:t xml:space="preserve">„Doubles are normally not </w:t>
-      </w:r>
-      <w:proofErr w:type="gramStart"/>
-      <w:r>
-        <w:rPr>
-          <w:highlight w:val="cyan"/>
-          <w:lang w:val="en-GB"/>
-        </w:rPr>
-        <w:t>thrown“</w:t>
-      </w:r>
-      <w:proofErr w:type="gramEnd"/>
+        <w:t>„Doubles are normally not thrown“</w:t>
+      </w:r>
     </w:p>
     <w:p>
       <w:pPr>
@@ -1139,14 +985,12 @@
           <w:strike/>
         </w:rPr>
       </w:pPr>
-      <w:proofErr w:type="spellStart"/>
       <w:r>
         <w:rPr>
           <w:strike/>
         </w:rPr>
         <w:t>Piechart</w:t>
       </w:r>
-      <w:proofErr w:type="spellEnd"/>
       <w:r>
         <w:rPr>
           <w:strike/>
@@ -1165,33 +1009,11 @@
           <w:strike/>
         </w:rPr>
       </w:pPr>
-      <w:proofErr w:type="spellStart"/>
-      <w:r>
-        <w:rPr>
-          <w:strike/>
-        </w:rPr>
-        <w:t>Piechart</w:t>
-      </w:r>
-      <w:proofErr w:type="spellEnd"/>
-      <w:r>
-        <w:rPr>
-          <w:strike/>
-        </w:rPr>
-        <w:t xml:space="preserve"> erstellen für </w:t>
-      </w:r>
-      <w:proofErr w:type="spellStart"/>
-      <w:r>
-        <w:rPr>
-          <w:strike/>
-        </w:rPr>
-        <w:t>Throws</w:t>
-      </w:r>
-      <w:proofErr w:type="spellEnd"/>
-      <w:r>
-        <w:rPr>
-          <w:strike/>
-        </w:rPr>
-        <w:t>, Hits, Miss, Hits &amp; Miss</w:t>
+      <w:r>
+        <w:rPr>
+          <w:strike/>
+        </w:rPr>
+        <w:t>Piechart erstellen für Throws, Hits, Miss, Hits &amp; Miss</w:t>
       </w:r>
     </w:p>
     <w:p>
@@ -1209,21 +1031,7 @@
         <w:rPr>
           <w:strike/>
         </w:rPr>
-        <w:t xml:space="preserve">Andere Darstellungsarten für Hits und Miss (auch </w:t>
-      </w:r>
-      <w:proofErr w:type="spellStart"/>
-      <w:r>
-        <w:rPr>
-          <w:strike/>
-        </w:rPr>
-        <w:t>Throws</w:t>
-      </w:r>
-      <w:proofErr w:type="spellEnd"/>
-      <w:r>
-        <w:rPr>
-          <w:strike/>
-        </w:rPr>
-        <w:t>?) in Betracht ziehen</w:t>
+        <w:t>Andere Darstellungsarten für Hits und Miss (auch Throws?) in Betracht ziehen</w:t>
       </w:r>
     </w:p>
     <w:p>
@@ -1301,49 +1109,7 @@
         <w:rPr>
           <w:strike/>
         </w:rPr>
-        <w:t xml:space="preserve">Hintergrundlinien ausblenden (bei Doppelquote und </w:t>
-      </w:r>
-      <w:proofErr w:type="spellStart"/>
-      <w:r>
-        <w:rPr>
-          <w:strike/>
-        </w:rPr>
-        <w:t>Number</w:t>
-      </w:r>
-      <w:proofErr w:type="spellEnd"/>
-      <w:r>
-        <w:rPr>
-          <w:strike/>
-        </w:rPr>
-        <w:t xml:space="preserve"> </w:t>
-      </w:r>
-      <w:proofErr w:type="spellStart"/>
-      <w:r>
-        <w:rPr>
-          <w:strike/>
-        </w:rPr>
-        <w:t>of</w:t>
-      </w:r>
-      <w:proofErr w:type="spellEnd"/>
-      <w:r>
-        <w:rPr>
-          <w:strike/>
-        </w:rPr>
-        <w:t xml:space="preserve"> </w:t>
-      </w:r>
-      <w:proofErr w:type="spellStart"/>
-      <w:r>
-        <w:rPr>
-          <w:strike/>
-        </w:rPr>
-        <w:t>Throws</w:t>
-      </w:r>
-      <w:proofErr w:type="spellEnd"/>
-      <w:r>
-        <w:rPr>
-          <w:strike/>
-        </w:rPr>
-        <w:t>)</w:t>
+        <w:t>Hintergrundlinien ausblenden (bei Doppelquote und Number of Throws)</w:t>
       </w:r>
     </w:p>
     <w:p>
@@ -1377,176 +1143,158 @@
           <w:strike/>
           <w:lang w:val="en-GB"/>
         </w:rPr>
-        <w:t xml:space="preserve">Frage: „How does the performance of players change over </w:t>
-      </w:r>
-      <w:proofErr w:type="gramStart"/>
-      <w:r>
-        <w:rPr>
-          <w:strike/>
+        <w:t>Frage: „How does the performance of players change over time?“</w:t>
+      </w:r>
+    </w:p>
+    <w:p>
+      <w:pPr>
+        <w:pStyle w:val="Listenabsatz"/>
+        <w:numPr>
+          <w:ilvl w:val="0"/>
+          <w:numId w:val="8"/>
+        </w:numPr>
+        <w:rPr>
+          <w:highlight w:val="magenta"/>
+          <w:u w:val="single"/>
+        </w:rPr>
+      </w:pPr>
+      <w:r>
+        <w:rPr>
+          <w:highlight w:val="magenta"/>
+        </w:rPr>
+        <w:t>Daten ergänzen</w:t>
+      </w:r>
+      <w:r>
+        <w:rPr>
+          <w:highlight w:val="magenta"/>
+        </w:rPr>
+        <w:t>/auslesen für Averages allgemein</w:t>
+      </w:r>
+    </w:p>
+    <w:p>
+      <w:pPr>
+        <w:pStyle w:val="Listenabsatz"/>
+        <w:numPr>
+          <w:ilvl w:val="0"/>
+          <w:numId w:val="8"/>
+        </w:numPr>
+        <w:rPr>
+          <w:strike/>
+          <w:u w:val="single"/>
+        </w:rPr>
+      </w:pPr>
+      <w:r>
+        <w:rPr>
+          <w:strike/>
+        </w:rPr>
+        <w:t>Diagramme auf Fehler prüfen</w:t>
+      </w:r>
+    </w:p>
+    <w:p>
+      <w:pPr>
+        <w:pStyle w:val="Listenabsatz"/>
+        <w:numPr>
+          <w:ilvl w:val="0"/>
+          <w:numId w:val="8"/>
+        </w:numPr>
+        <w:rPr>
+          <w:strike/>
+          <w:u w:val="single"/>
+        </w:rPr>
+      </w:pPr>
+      <w:r>
+        <w:rPr>
+          <w:strike/>
+        </w:rPr>
+        <w:t>Andere Darstellung von Diagrammen in Betracht ziehen</w:t>
+      </w:r>
+    </w:p>
+    <w:p>
+      <w:pPr>
+        <w:pStyle w:val="Listenabsatz"/>
+        <w:numPr>
+          <w:ilvl w:val="0"/>
+          <w:numId w:val="8"/>
+        </w:numPr>
+        <w:rPr>
+          <w:strike/>
+          <w:u w:val="single"/>
+        </w:rPr>
+      </w:pPr>
+      <w:r>
+        <w:rPr>
+          <w:strike/>
+        </w:rPr>
+        <w:t>Titel von Diagrammen und Axen je nach Auswahl (Average und Check</w:t>
+      </w:r>
+      <w:r>
+        <w:rPr>
+          <w:strike/>
+        </w:rPr>
+        <w:t>-O</w:t>
+      </w:r>
+      <w:r>
+        <w:rPr>
+          <w:strike/>
+        </w:rPr>
+        <w:t>ut) ändern (bei Check</w:t>
+      </w:r>
+      <w:r>
+        <w:rPr>
+          <w:strike/>
+        </w:rPr>
+        <w:t>-O</w:t>
+      </w:r>
+      <w:r>
+        <w:rPr>
+          <w:strike/>
+        </w:rPr>
+        <w:t>ut ändern)</w:t>
+      </w:r>
+    </w:p>
+    <w:p>
+      <w:pPr>
+        <w:rPr>
+          <w:strike/>
+          <w:u w:val="single"/>
+        </w:rPr>
+      </w:pPr>
+    </w:p>
+    <w:p>
+      <w:pPr>
+        <w:rPr>
+          <w:strike/>
+          <w:u w:val="single"/>
+        </w:rPr>
+      </w:pPr>
+      <w:r>
+        <w:rPr>
+          <w:strike/>
+          <w:u w:val="single"/>
+        </w:rPr>
+        <w:t>Frage 14: NEU</w:t>
+      </w:r>
+    </w:p>
+    <w:p>
+      <w:pPr>
+        <w:pStyle w:val="Listenabsatz"/>
+        <w:numPr>
+          <w:ilvl w:val="0"/>
+          <w:numId w:val="8"/>
+        </w:numPr>
+        <w:rPr>
+          <w:strike/>
+          <w:u w:val="single"/>
           <w:lang w:val="en-GB"/>
         </w:rPr>
-        <w:t>time?“</w:t>
-      </w:r>
-      <w:proofErr w:type="gramEnd"/>
-    </w:p>
-    <w:p>
-      <w:pPr>
-        <w:pStyle w:val="Listenabsatz"/>
-        <w:numPr>
-          <w:ilvl w:val="0"/>
-          <w:numId w:val="8"/>
-        </w:numPr>
-        <w:rPr>
-          <w:highlight w:val="magenta"/>
-          <w:u w:val="single"/>
-        </w:rPr>
-      </w:pPr>
-      <w:r>
-        <w:rPr>
-          <w:highlight w:val="magenta"/>
-        </w:rPr>
-        <w:t>Daten ergänzen</w:t>
-      </w:r>
-      <w:r>
-        <w:rPr>
-          <w:highlight w:val="magenta"/>
-        </w:rPr>
-        <w:t>/auslesen für Averages allgemein</w:t>
-      </w:r>
-    </w:p>
-    <w:p>
-      <w:pPr>
-        <w:pStyle w:val="Listenabsatz"/>
-        <w:numPr>
-          <w:ilvl w:val="0"/>
-          <w:numId w:val="8"/>
-        </w:numPr>
-        <w:rPr>
-          <w:strike/>
-          <w:u w:val="single"/>
-        </w:rPr>
-      </w:pPr>
-      <w:r>
-        <w:rPr>
-          <w:strike/>
-        </w:rPr>
-        <w:t>Diagramme auf Fehler prüfen</w:t>
-      </w:r>
-    </w:p>
-    <w:p>
-      <w:pPr>
-        <w:pStyle w:val="Listenabsatz"/>
-        <w:numPr>
-          <w:ilvl w:val="0"/>
-          <w:numId w:val="8"/>
-        </w:numPr>
-        <w:rPr>
-          <w:strike/>
-          <w:u w:val="single"/>
-        </w:rPr>
-      </w:pPr>
-      <w:r>
-        <w:rPr>
-          <w:strike/>
-        </w:rPr>
-        <w:t>Andere Darstellung von Diagrammen in Betracht ziehen</w:t>
-      </w:r>
-    </w:p>
-    <w:p>
-      <w:pPr>
-        <w:pStyle w:val="Listenabsatz"/>
-        <w:numPr>
-          <w:ilvl w:val="0"/>
-          <w:numId w:val="8"/>
-        </w:numPr>
-        <w:rPr>
-          <w:strike/>
-          <w:u w:val="single"/>
-        </w:rPr>
-      </w:pPr>
-      <w:r>
-        <w:rPr>
-          <w:strike/>
-        </w:rPr>
-        <w:t>Titel von Diagrammen und Axen je nach Auswahl (Average und Check</w:t>
-      </w:r>
-      <w:r>
-        <w:rPr>
-          <w:strike/>
-        </w:rPr>
-        <w:t>-O</w:t>
-      </w:r>
-      <w:r>
-        <w:rPr>
-          <w:strike/>
-        </w:rPr>
-        <w:t>ut) ändern (bei Check</w:t>
-      </w:r>
-      <w:r>
-        <w:rPr>
-          <w:strike/>
-        </w:rPr>
-        <w:t>-O</w:t>
-      </w:r>
-      <w:r>
-        <w:rPr>
-          <w:strike/>
-        </w:rPr>
-        <w:t>ut ändern)</w:t>
-      </w:r>
-    </w:p>
-    <w:p>
-      <w:pPr>
-        <w:rPr>
-          <w:strike/>
-          <w:u w:val="single"/>
-        </w:rPr>
-      </w:pPr>
-    </w:p>
-    <w:p>
-      <w:pPr>
-        <w:rPr>
-          <w:strike/>
-          <w:u w:val="single"/>
-        </w:rPr>
-      </w:pPr>
-      <w:r>
-        <w:rPr>
-          <w:strike/>
-          <w:u w:val="single"/>
-        </w:rPr>
-        <w:t>Frage 14: NEU</w:t>
-      </w:r>
-    </w:p>
-    <w:p>
-      <w:pPr>
-        <w:pStyle w:val="Listenabsatz"/>
-        <w:numPr>
-          <w:ilvl w:val="0"/>
-          <w:numId w:val="8"/>
-        </w:numPr>
-        <w:rPr>
-          <w:strike/>
-          <w:u w:val="single"/>
+      </w:pPr>
+      <w:r>
+        <w:rPr>
+          <w:strike/>
           <w:lang w:val="en-GB"/>
         </w:rPr>
-      </w:pPr>
-      <w:r>
-        <w:rPr>
-          <w:strike/>
-          <w:lang w:val="en-GB"/>
-        </w:rPr>
-        <w:t xml:space="preserve">Frage: „How does the performance of players in general change over </w:t>
-      </w:r>
-      <w:proofErr w:type="gramStart"/>
-      <w:r>
-        <w:rPr>
-          <w:strike/>
-          <w:lang w:val="en-GB"/>
-        </w:rPr>
-        <w:t>time?“</w:t>
-      </w:r>
-      <w:proofErr w:type="gramEnd"/>
+        <w:t>Frage: „How does the performance of players in general change over time?“</w:t>
+      </w:r>
     </w:p>
     <w:p>
       <w:pPr>
@@ -1614,17 +1362,8 @@
           <w:strike/>
           <w:lang w:val="en-GB"/>
         </w:rPr>
-        <w:t xml:space="preserve">Frage: „How does the performance of players change over </w:t>
-      </w:r>
-      <w:proofErr w:type="gramStart"/>
-      <w:r>
-        <w:rPr>
-          <w:strike/>
-          <w:lang w:val="en-GB"/>
-        </w:rPr>
-        <w:t>time?“</w:t>
-      </w:r>
-      <w:proofErr w:type="gramEnd"/>
+        <w:t>Frage: „How does the performance of players change over time?“</w:t>
+      </w:r>
     </w:p>
     <w:p>
       <w:pPr>
@@ -1748,24 +1487,15 @@
           <w:strike/>
           <w:lang w:val="en-GB"/>
         </w:rPr>
-        <w:t xml:space="preserve"> effects the </w:t>
-      </w:r>
-      <w:proofErr w:type="gramStart"/>
+        <w:t xml:space="preserve"> effects the rankings</w:t>
+      </w:r>
       <w:r>
         <w:rPr>
           <w:strike/>
           <w:lang w:val="en-GB"/>
         </w:rPr>
-        <w:t>rankings</w:t>
-      </w:r>
-      <w:r>
-        <w:rPr>
-          <w:strike/>
-          <w:lang w:val="en-GB"/>
-        </w:rPr>
         <w:t>?“</w:t>
       </w:r>
-      <w:proofErr w:type="gramEnd"/>
     </w:p>
     <w:p>
       <w:pPr>
@@ -1808,35 +1538,7 @@
         <w:rPr>
           <w:highlight w:val="magenta"/>
         </w:rPr>
-        <w:t xml:space="preserve"> (variable </w:t>
-      </w:r>
-      <w:proofErr w:type="spellStart"/>
-      <w:r>
-        <w:rPr>
-          <w:highlight w:val="magenta"/>
-        </w:rPr>
-        <w:t>var</w:t>
-      </w:r>
-      <w:proofErr w:type="spellEnd"/>
-      <w:r>
-        <w:rPr>
-          <w:highlight w:val="magenta"/>
-        </w:rPr>
-        <w:t xml:space="preserve"> braucht ein </w:t>
-      </w:r>
-      <w:proofErr w:type="spellStart"/>
-      <w:r>
-        <w:rPr>
-          <w:highlight w:val="magenta"/>
-        </w:rPr>
-        <w:t>select</w:t>
-      </w:r>
-      <w:proofErr w:type="spellEnd"/>
-      <w:r>
-        <w:rPr>
-          <w:highlight w:val="magenta"/>
-        </w:rPr>
-        <w:t xml:space="preserve"> ding)</w:t>
+        <w:t xml:space="preserve"> (variable var braucht ein select ding)</w:t>
       </w:r>
     </w:p>
     <w:p>
@@ -1913,21 +1615,7 @@
         <w:rPr>
           <w:strike/>
         </w:rPr>
-        <w:t xml:space="preserve">Order </w:t>
-      </w:r>
-      <w:proofErr w:type="spellStart"/>
-      <w:r>
-        <w:rPr>
-          <w:strike/>
-        </w:rPr>
-        <w:t>of</w:t>
-      </w:r>
-      <w:proofErr w:type="spellEnd"/>
-      <w:r>
-        <w:rPr>
-          <w:strike/>
-        </w:rPr>
-        <w:t xml:space="preserve"> Merit Daten auf Probleme kontrollieren </w:t>
+        <w:t xml:space="preserve">Order of Merit Daten auf Probleme kontrollieren </w:t>
       </w:r>
     </w:p>
     <w:p>
@@ -1984,16 +1672,8 @@
         <w:rPr>
           <w:strike/>
         </w:rPr>
-        <w:t xml:space="preserve">Diagramm für </w:t>
-      </w:r>
-      <w:proofErr w:type="spellStart"/>
-      <w:r>
-        <w:rPr>
-          <w:strike/>
-        </w:rPr>
-        <w:t>Handiness</w:t>
-      </w:r>
-      <w:proofErr w:type="spellEnd"/>
+        <w:t>Diagramm für Handiness</w:t>
+      </w:r>
     </w:p>
     <w:p>
       <w:pPr>

</xml_diff>

<commit_message>
update Protokoll and subtitles in app.py
</commit_message>
<xml_diff>
--- a/Protokoll 18.3.docx
+++ b/Protokoll 18.3.docx
@@ -95,11 +95,19 @@
           <w:u w:val="single"/>
         </w:rPr>
       </w:pPr>
-      <w:r>
-        <w:rPr>
-          <w:u w:val="single"/>
-        </w:rPr>
-        <w:t>Todos:</w:t>
+      <w:proofErr w:type="spellStart"/>
+      <w:r>
+        <w:rPr>
+          <w:u w:val="single"/>
+        </w:rPr>
+        <w:t>Todos</w:t>
+      </w:r>
+      <w:proofErr w:type="spellEnd"/>
+      <w:r>
+        <w:rPr>
+          <w:u w:val="single"/>
+        </w:rPr>
+        <w:t>:</w:t>
       </w:r>
     </w:p>
     <w:p>
@@ -165,20 +173,28 @@
           <w:numId w:val="4"/>
         </w:numPr>
         <w:rPr>
-          <w:highlight w:val="cyan"/>
-        </w:rPr>
-      </w:pPr>
-      <w:r>
-        <w:rPr>
-          <w:highlight w:val="cyan"/>
-        </w:rPr>
-        <w:t>KI</w:t>
-      </w:r>
-      <w:r>
-        <w:rPr>
-          <w:highlight w:val="cyan"/>
-        </w:rPr>
-        <w:t xml:space="preserve"> (in website einbetten)</w:t>
+          <w:strike/>
+        </w:rPr>
+      </w:pPr>
+      <w:r>
+        <w:rPr>
+          <w:strike/>
+        </w:rPr>
+        <w:t xml:space="preserve">KI (in </w:t>
+      </w:r>
+      <w:proofErr w:type="spellStart"/>
+      <w:r>
+        <w:rPr>
+          <w:strike/>
+        </w:rPr>
+        <w:t>website</w:t>
+      </w:r>
+      <w:proofErr w:type="spellEnd"/>
+      <w:r>
+        <w:rPr>
+          <w:strike/>
+        </w:rPr>
+        <w:t xml:space="preserve"> einbetten)</w:t>
       </w:r>
     </w:p>
     <w:p>
@@ -276,11 +292,19 @@
           <w:strike/>
         </w:rPr>
       </w:pPr>
-      <w:r>
-        <w:rPr>
-          <w:strike/>
-        </w:rPr>
-        <w:t>Tournaments (2, 5, 7)</w:t>
+      <w:proofErr w:type="spellStart"/>
+      <w:r>
+        <w:rPr>
+          <w:strike/>
+        </w:rPr>
+        <w:t>Tournaments</w:t>
+      </w:r>
+      <w:proofErr w:type="spellEnd"/>
+      <w:r>
+        <w:rPr>
+          <w:strike/>
+        </w:rPr>
+        <w:t xml:space="preserve"> (2, 5, 7)</w:t>
       </w:r>
     </w:p>
     <w:p>
@@ -472,13 +496,21 @@
           <w:strike/>
           <w:lang w:val="en-GB"/>
         </w:rPr>
-        <w:t>Frage: „How do the averages of tournaments vary over t</w:t>
-      </w:r>
+        <w:t xml:space="preserve">Frage: „How do the averages of tournaments vary over </w:t>
+      </w:r>
+      <w:proofErr w:type="gramStart"/>
       <w:r>
         <w:rPr>
           <w:strike/>
           <w:lang w:val="en-GB"/>
         </w:rPr>
+        <w:t>t</w:t>
+      </w:r>
+      <w:r>
+        <w:rPr>
+          <w:strike/>
+          <w:lang w:val="en-GB"/>
+        </w:rPr>
         <w:t>ime</w:t>
       </w:r>
       <w:r>
@@ -488,6 +520,7 @@
         </w:rPr>
         <w:t>?“</w:t>
       </w:r>
+      <w:proofErr w:type="gramEnd"/>
     </w:p>
     <w:p>
       <w:pPr>
@@ -497,15 +530,29 @@
           <w:numId w:val="1"/>
         </w:numPr>
         <w:rPr>
-          <w:highlight w:val="cyan"/>
-          <w:u w:val="single"/>
-        </w:rPr>
-      </w:pPr>
-      <w:r>
-        <w:rPr>
-          <w:highlight w:val="cyan"/>
-        </w:rPr>
-        <w:t>Untertitel verfassen mit Informationen (z.B., dass wir uns nur die averages der Gewinner angesehen haben)</w:t>
+          <w:strike/>
+          <w:u w:val="single"/>
+        </w:rPr>
+      </w:pPr>
+      <w:r>
+        <w:rPr>
+          <w:strike/>
+        </w:rPr>
+        <w:t xml:space="preserve">Untertitel verfassen mit Informationen (z.B., dass wir uns nur die </w:t>
+      </w:r>
+      <w:proofErr w:type="spellStart"/>
+      <w:r>
+        <w:rPr>
+          <w:strike/>
+        </w:rPr>
+        <w:t>averages</w:t>
+      </w:r>
+      <w:proofErr w:type="spellEnd"/>
+      <w:r>
+        <w:rPr>
+          <w:strike/>
+        </w:rPr>
+        <w:t xml:space="preserve"> der Gewinner angesehen haben)</w:t>
       </w:r>
     </w:p>
     <w:p>
@@ -557,8 +604,17 @@
           <w:strike/>
           <w:lang w:val="en-GB"/>
         </w:rPr>
-        <w:t>Frage: „How does the price money and number of participants vary over time?“</w:t>
-      </w:r>
+        <w:t xml:space="preserve">Frage: „How does the price money and number of participants vary over </w:t>
+      </w:r>
+      <w:proofErr w:type="gramStart"/>
+      <w:r>
+        <w:rPr>
+          <w:strike/>
+          <w:lang w:val="en-GB"/>
+        </w:rPr>
+        <w:t>time?“</w:t>
+      </w:r>
+      <w:proofErr w:type="gramEnd"/>
     </w:p>
     <w:p>
       <w:pPr>
@@ -575,7 +631,49 @@
         <w:rPr>
           <w:highlight w:val="magenta"/>
         </w:rPr>
-        <w:t>Buttons mit „participants“ und „price money“</w:t>
+        <w:t>Buttons mit „</w:t>
+      </w:r>
+      <w:proofErr w:type="spellStart"/>
+      <w:r>
+        <w:rPr>
+          <w:highlight w:val="magenta"/>
+        </w:rPr>
+        <w:t>participants</w:t>
+      </w:r>
+      <w:proofErr w:type="spellEnd"/>
+      <w:r>
+        <w:rPr>
+          <w:highlight w:val="magenta"/>
+        </w:rPr>
+        <w:t>“ und „</w:t>
+      </w:r>
+      <w:proofErr w:type="spellStart"/>
+      <w:r>
+        <w:rPr>
+          <w:highlight w:val="magenta"/>
+        </w:rPr>
+        <w:t>price</w:t>
+      </w:r>
+      <w:proofErr w:type="spellEnd"/>
+      <w:r>
+        <w:rPr>
+          <w:highlight w:val="magenta"/>
+        </w:rPr>
+        <w:t xml:space="preserve"> </w:t>
+      </w:r>
+      <w:proofErr w:type="spellStart"/>
+      <w:r>
+        <w:rPr>
+          <w:highlight w:val="magenta"/>
+        </w:rPr>
+        <w:t>money</w:t>
+      </w:r>
+      <w:proofErr w:type="spellEnd"/>
+      <w:r>
+        <w:rPr>
+          <w:highlight w:val="magenta"/>
+        </w:rPr>
+        <w:t>“</w:t>
       </w:r>
     </w:p>
     <w:p>
@@ -586,12 +684,12 @@
           <w:numId w:val="3"/>
         </w:numPr>
         <w:rPr>
-          <w:highlight w:val="cyan"/>
-        </w:rPr>
-      </w:pPr>
-      <w:r>
-        <w:rPr>
-          <w:highlight w:val="cyan"/>
+          <w:strike/>
+        </w:rPr>
+      </w:pPr>
+      <w:r>
+        <w:rPr>
+          <w:strike/>
         </w:rPr>
         <w:t>Untertitel verfassen</w:t>
       </w:r>
@@ -626,8 +724,17 @@
           <w:strike/>
           <w:lang w:val="en-GB"/>
         </w:rPr>
-        <w:t>Frage: „How does the country a tournament is held in correlate to the success of players?“</w:t>
-      </w:r>
+        <w:t xml:space="preserve">Frage: „How does the country a tournament is held in correlate to the success of </w:t>
+      </w:r>
+      <w:proofErr w:type="gramStart"/>
+      <w:r>
+        <w:rPr>
+          <w:strike/>
+          <w:lang w:val="en-GB"/>
+        </w:rPr>
+        <w:t>players?“</w:t>
+      </w:r>
+      <w:proofErr w:type="gramEnd"/>
     </w:p>
     <w:p>
       <w:pPr>
@@ -637,12 +744,12 @@
           <w:numId w:val="5"/>
         </w:numPr>
         <w:rPr>
-          <w:highlight w:val="cyan"/>
-        </w:rPr>
-      </w:pPr>
-      <w:r>
-        <w:rPr>
-          <w:highlight w:val="cyan"/>
+          <w:strike/>
+        </w:rPr>
+      </w:pPr>
+      <w:r>
+        <w:rPr>
+          <w:strike/>
         </w:rPr>
         <w:t>Untertitel verfassen</w:t>
       </w:r>
@@ -655,14 +762,28 @@
           <w:numId w:val="5"/>
         </w:numPr>
         <w:rPr>
-          <w:highlight w:val="cyan"/>
-        </w:rPr>
-      </w:pPr>
-      <w:r>
-        <w:rPr>
-          <w:highlight w:val="cyan"/>
-        </w:rPr>
-        <w:t>Definieren, was mit „success“ genau untersucht wird</w:t>
+          <w:strike/>
+        </w:rPr>
+      </w:pPr>
+      <w:r>
+        <w:rPr>
+          <w:strike/>
+        </w:rPr>
+        <w:t>Definieren, was mit „</w:t>
+      </w:r>
+      <w:proofErr w:type="spellStart"/>
+      <w:r>
+        <w:rPr>
+          <w:strike/>
+        </w:rPr>
+        <w:t>success</w:t>
+      </w:r>
+      <w:proofErr w:type="spellEnd"/>
+      <w:r>
+        <w:rPr>
+          <w:strike/>
+        </w:rPr>
+        <w:t>“ genau untersucht wird</w:t>
       </w:r>
     </w:p>
     <w:p>
@@ -780,8 +901,17 @@
           <w:strike/>
           <w:lang w:val="en-GB"/>
         </w:rPr>
-        <w:t>Frage: „Is there a difference between a player's team performance and single performance?“</w:t>
-      </w:r>
+        <w:t xml:space="preserve">Frage: „Is there a difference between a player's team performance and single </w:t>
+      </w:r>
+      <w:proofErr w:type="gramStart"/>
+      <w:r>
+        <w:rPr>
+          <w:strike/>
+          <w:lang w:val="en-GB"/>
+        </w:rPr>
+        <w:t>performance?“</w:t>
+      </w:r>
+      <w:proofErr w:type="gramEnd"/>
     </w:p>
     <w:p>
       <w:pPr>
@@ -915,8 +1045,17 @@
           <w:strike/>
           <w:lang w:val="en-GB"/>
         </w:rPr>
-        <w:t>What are most popular double fields and what are the corresponding checkout quotes?“</w:t>
-      </w:r>
+        <w:t xml:space="preserve">What are most popular double fields and what are the corresponding checkout </w:t>
+      </w:r>
+      <w:proofErr w:type="gramStart"/>
+      <w:r>
+        <w:rPr>
+          <w:strike/>
+          <w:lang w:val="en-GB"/>
+        </w:rPr>
+        <w:t>quotes?“</w:t>
+      </w:r>
+      <w:proofErr w:type="gramEnd"/>
     </w:p>
     <w:p>
       <w:pPr>
@@ -926,12 +1065,12 @@
           <w:numId w:val="7"/>
         </w:numPr>
         <w:rPr>
-          <w:highlight w:val="cyan"/>
-        </w:rPr>
-      </w:pPr>
-      <w:r>
-        <w:rPr>
-          <w:highlight w:val="cyan"/>
+          <w:strike/>
+        </w:rPr>
+      </w:pPr>
+      <w:r>
+        <w:rPr>
+          <w:strike/>
         </w:rPr>
         <w:t>Untertitel verfassen</w:t>
       </w:r>
@@ -944,17 +1083,26 @@
           <w:numId w:val="7"/>
         </w:numPr>
         <w:rPr>
-          <w:highlight w:val="cyan"/>
+          <w:strike/>
           <w:lang w:val="en-GB"/>
         </w:rPr>
       </w:pPr>
       <w:r>
         <w:rPr>
-          <w:highlight w:val="cyan"/>
+          <w:strike/>
           <w:lang w:val="en-GB"/>
         </w:rPr>
-        <w:t>„Doubles are normally not thrown“</w:t>
-      </w:r>
+        <w:t xml:space="preserve">„Doubles are normally not </w:t>
+      </w:r>
+      <w:proofErr w:type="gramStart"/>
+      <w:r>
+        <w:rPr>
+          <w:strike/>
+          <w:lang w:val="en-GB"/>
+        </w:rPr>
+        <w:t>thrown“</w:t>
+      </w:r>
+      <w:proofErr w:type="gramEnd"/>
     </w:p>
     <w:p>
       <w:pPr>
@@ -985,12 +1133,14 @@
           <w:strike/>
         </w:rPr>
       </w:pPr>
+      <w:proofErr w:type="spellStart"/>
       <w:r>
         <w:rPr>
           <w:strike/>
         </w:rPr>
         <w:t>Piechart</w:t>
       </w:r>
+      <w:proofErr w:type="spellEnd"/>
       <w:r>
         <w:rPr>
           <w:strike/>
@@ -1009,11 +1159,33 @@
           <w:strike/>
         </w:rPr>
       </w:pPr>
-      <w:r>
-        <w:rPr>
-          <w:strike/>
-        </w:rPr>
-        <w:t>Piechart erstellen für Throws, Hits, Miss, Hits &amp; Miss</w:t>
+      <w:proofErr w:type="spellStart"/>
+      <w:r>
+        <w:rPr>
+          <w:strike/>
+        </w:rPr>
+        <w:t>Piechart</w:t>
+      </w:r>
+      <w:proofErr w:type="spellEnd"/>
+      <w:r>
+        <w:rPr>
+          <w:strike/>
+        </w:rPr>
+        <w:t xml:space="preserve"> erstellen für </w:t>
+      </w:r>
+      <w:proofErr w:type="spellStart"/>
+      <w:r>
+        <w:rPr>
+          <w:strike/>
+        </w:rPr>
+        <w:t>Throws</w:t>
+      </w:r>
+      <w:proofErr w:type="spellEnd"/>
+      <w:r>
+        <w:rPr>
+          <w:strike/>
+        </w:rPr>
+        <w:t>, Hits, Miss, Hits &amp; Miss</w:t>
       </w:r>
     </w:p>
     <w:p>
@@ -1031,7 +1203,21 @@
         <w:rPr>
           <w:strike/>
         </w:rPr>
-        <w:t>Andere Darstellungsarten für Hits und Miss (auch Throws?) in Betracht ziehen</w:t>
+        <w:t xml:space="preserve">Andere Darstellungsarten für Hits und Miss (auch </w:t>
+      </w:r>
+      <w:proofErr w:type="spellStart"/>
+      <w:r>
+        <w:rPr>
+          <w:strike/>
+        </w:rPr>
+        <w:t>Throws</w:t>
+      </w:r>
+      <w:proofErr w:type="spellEnd"/>
+      <w:r>
+        <w:rPr>
+          <w:strike/>
+        </w:rPr>
+        <w:t>?) in Betracht ziehen</w:t>
       </w:r>
     </w:p>
     <w:p>
@@ -1109,7 +1295,49 @@
         <w:rPr>
           <w:strike/>
         </w:rPr>
-        <w:t>Hintergrundlinien ausblenden (bei Doppelquote und Number of Throws)</w:t>
+        <w:t xml:space="preserve">Hintergrundlinien ausblenden (bei Doppelquote und </w:t>
+      </w:r>
+      <w:proofErr w:type="spellStart"/>
+      <w:r>
+        <w:rPr>
+          <w:strike/>
+        </w:rPr>
+        <w:t>Number</w:t>
+      </w:r>
+      <w:proofErr w:type="spellEnd"/>
+      <w:r>
+        <w:rPr>
+          <w:strike/>
+        </w:rPr>
+        <w:t xml:space="preserve"> </w:t>
+      </w:r>
+      <w:proofErr w:type="spellStart"/>
+      <w:r>
+        <w:rPr>
+          <w:strike/>
+        </w:rPr>
+        <w:t>of</w:t>
+      </w:r>
+      <w:proofErr w:type="spellEnd"/>
+      <w:r>
+        <w:rPr>
+          <w:strike/>
+        </w:rPr>
+        <w:t xml:space="preserve"> </w:t>
+      </w:r>
+      <w:proofErr w:type="spellStart"/>
+      <w:r>
+        <w:rPr>
+          <w:strike/>
+        </w:rPr>
+        <w:t>Throws</w:t>
+      </w:r>
+      <w:proofErr w:type="spellEnd"/>
+      <w:r>
+        <w:rPr>
+          <w:strike/>
+        </w:rPr>
+        <w:t>)</w:t>
       </w:r>
     </w:p>
     <w:p>
@@ -1143,8 +1371,17 @@
           <w:strike/>
           <w:lang w:val="en-GB"/>
         </w:rPr>
-        <w:t>Frage: „How does the performance of players change over time?“</w:t>
-      </w:r>
+        <w:t xml:space="preserve">Frage: „How does the performance of players change over </w:t>
+      </w:r>
+      <w:proofErr w:type="gramStart"/>
+      <w:r>
+        <w:rPr>
+          <w:strike/>
+          <w:lang w:val="en-GB"/>
+        </w:rPr>
+        <w:t>time?“</w:t>
+      </w:r>
+      <w:proofErr w:type="gramEnd"/>
     </w:p>
     <w:p>
       <w:pPr>
@@ -1293,8 +1530,17 @@
           <w:strike/>
           <w:lang w:val="en-GB"/>
         </w:rPr>
-        <w:t>Frage: „How does the performance of players in general change over time?“</w:t>
-      </w:r>
+        <w:t xml:space="preserve">Frage: „How does the performance of players in general change over </w:t>
+      </w:r>
+      <w:proofErr w:type="gramStart"/>
+      <w:r>
+        <w:rPr>
+          <w:strike/>
+          <w:lang w:val="en-GB"/>
+        </w:rPr>
+        <w:t>time?“</w:t>
+      </w:r>
+      <w:proofErr w:type="gramEnd"/>
     </w:p>
     <w:p>
       <w:pPr>
@@ -1362,8 +1608,17 @@
           <w:strike/>
           <w:lang w:val="en-GB"/>
         </w:rPr>
-        <w:t>Frage: „How does the performance of players change over time?“</w:t>
-      </w:r>
+        <w:t xml:space="preserve">Frage: „How does the performance of players change over </w:t>
+      </w:r>
+      <w:proofErr w:type="gramStart"/>
+      <w:r>
+        <w:rPr>
+          <w:strike/>
+          <w:lang w:val="en-GB"/>
+        </w:rPr>
+        <w:t>time?“</w:t>
+      </w:r>
+      <w:proofErr w:type="gramEnd"/>
     </w:p>
     <w:p>
       <w:pPr>
@@ -1487,15 +1742,24 @@
           <w:strike/>
           <w:lang w:val="en-GB"/>
         </w:rPr>
-        <w:t xml:space="preserve"> effects the rankings</w:t>
-      </w:r>
+        <w:t xml:space="preserve"> effects the </w:t>
+      </w:r>
+      <w:proofErr w:type="gramStart"/>
       <w:r>
         <w:rPr>
           <w:strike/>
           <w:lang w:val="en-GB"/>
         </w:rPr>
+        <w:t>rankings</w:t>
+      </w:r>
+      <w:r>
+        <w:rPr>
+          <w:strike/>
+          <w:lang w:val="en-GB"/>
+        </w:rPr>
         <w:t>?“</w:t>
       </w:r>
+      <w:proofErr w:type="gramEnd"/>
     </w:p>
     <w:p>
       <w:pPr>
@@ -1538,7 +1802,35 @@
         <w:rPr>
           <w:highlight w:val="magenta"/>
         </w:rPr>
-        <w:t xml:space="preserve"> (variable var braucht ein select ding)</w:t>
+        <w:t xml:space="preserve"> (variable </w:t>
+      </w:r>
+      <w:proofErr w:type="spellStart"/>
+      <w:r>
+        <w:rPr>
+          <w:highlight w:val="magenta"/>
+        </w:rPr>
+        <w:t>var</w:t>
+      </w:r>
+      <w:proofErr w:type="spellEnd"/>
+      <w:r>
+        <w:rPr>
+          <w:highlight w:val="magenta"/>
+        </w:rPr>
+        <w:t xml:space="preserve"> braucht ein </w:t>
+      </w:r>
+      <w:proofErr w:type="spellStart"/>
+      <w:r>
+        <w:rPr>
+          <w:highlight w:val="magenta"/>
+        </w:rPr>
+        <w:t>select</w:t>
+      </w:r>
+      <w:proofErr w:type="spellEnd"/>
+      <w:r>
+        <w:rPr>
+          <w:highlight w:val="magenta"/>
+        </w:rPr>
+        <w:t xml:space="preserve"> ding)</w:t>
       </w:r>
     </w:p>
     <w:p>
@@ -1615,7 +1907,21 @@
         <w:rPr>
           <w:strike/>
         </w:rPr>
-        <w:t xml:space="preserve">Order of Merit Daten auf Probleme kontrollieren </w:t>
+        <w:t xml:space="preserve">Order </w:t>
+      </w:r>
+      <w:proofErr w:type="spellStart"/>
+      <w:r>
+        <w:rPr>
+          <w:strike/>
+        </w:rPr>
+        <w:t>of</w:t>
+      </w:r>
+      <w:proofErr w:type="spellEnd"/>
+      <w:r>
+        <w:rPr>
+          <w:strike/>
+        </w:rPr>
+        <w:t xml:space="preserve"> Merit Daten auf Probleme kontrollieren </w:t>
       </w:r>
     </w:p>
     <w:p>
@@ -1672,8 +1978,16 @@
         <w:rPr>
           <w:strike/>
         </w:rPr>
-        <w:t>Diagramm für Handiness</w:t>
-      </w:r>
+        <w:t xml:space="preserve">Diagramm für </w:t>
+      </w:r>
+      <w:proofErr w:type="spellStart"/>
+      <w:r>
+        <w:rPr>
+          <w:strike/>
+        </w:rPr>
+        <w:t>Handiness</w:t>
+      </w:r>
+      <w:proofErr w:type="spellEnd"/>
     </w:p>
     <w:p>
       <w:pPr>

</xml_diff>